<commit_message>
Alteração do relatório para uma versão mais proxima a finalizada
</commit_message>
<xml_diff>
--- a/Relatorio_banvic.docx
+++ b/Relatorio_banvic.docx
@@ -3,17 +3,38 @@
 <w:document xmlns:wpc="http://schemas.microsoft.com/office/word/2010/wordprocessingCanvas" xmlns:cx="http://schemas.microsoft.com/office/drawing/2014/chartex" xmlns:cx1="http://schemas.microsoft.com/office/drawing/2015/9/8/chartex" xmlns:cx2="http://schemas.microsoft.com/office/drawing/2015/10/21/chartex" xmlns:cx3="http://schemas.microsoft.com/office/drawing/2016/5/9/chartex" xmlns:cx4="http://schemas.microsoft.com/office/drawing/2016/5/10/chartex" xmlns:cx5="http://schemas.microsoft.com/office/drawing/2016/5/11/chartex" xmlns:cx6="http://schemas.microsoft.com/office/drawing/2016/5/12/chartex" xmlns:cx7="http://schemas.microsoft.com/office/drawing/2016/5/13/chartex" xmlns:cx8="http://schemas.microsoft.com/office/drawing/2016/5/14/chartex" xmlns:mc="http://schemas.openxmlformats.org/markup-compatibility/2006" xmlns:aink="http://schemas.microsoft.com/office/drawing/2016/ink" xmlns:am3d="http://schemas.microsoft.com/office/drawing/2017/model3d" xmlns:o="urn:schemas-microsoft-com:office:office" xmlns:oel="http://schemas.microsoft.com/office/2019/extlst" xmlns:r="http://schemas.openxmlformats.org/officeDocument/2006/relationships" xmlns:m="http://schemas.openxmlformats.org/officeDocument/2006/math" xmlns:v="urn:schemas-microsoft-com:vml" xmlns:wp14="http://schemas.microsoft.com/office/word/2010/wordprocessingDrawing" xmlns:wp="http://schemas.openxmlformats.org/drawingml/2006/wordprocessingDrawing" xmlns:w10="urn:schemas-microsoft-com:office:word" xmlns:w="http://schemas.openxmlformats.org/wordprocessingml/2006/main" xmlns:w14="http://schemas.microsoft.com/office/word/2010/wordml" xmlns:w15="http://schemas.microsoft.com/office/word/2012/wordml" xmlns:w16cex="http://schemas.microsoft.com/office/word/2018/wordml/cex" xmlns:w16cid="http://schemas.microsoft.com/office/word/2016/wordml/cid" xmlns:w16="http://schemas.microsoft.com/office/word/2018/wordml" xmlns:w16sdtdh="http://schemas.microsoft.com/office/word/2020/wordml/sdtdatahash" xmlns:w16se="http://schemas.microsoft.com/office/word/2015/wordml/symex" xmlns:wpg="http://schemas.microsoft.com/office/word/2010/wordprocessingGroup" xmlns:wpi="http://schemas.microsoft.com/office/word/2010/wordprocessingInk" xmlns:wne="http://schemas.microsoft.com/office/word/2006/wordml" xmlns:wps="http://schemas.microsoft.com/office/word/2010/wordprocessingShape" mc:Ignorable="w14 w15 w16se w16cid w16 w16cex w16sdtdh wp14">
   <w:body>
     <w:p>
-      <w:r>
-        <w:t xml:space="preserve">Relatório </w:t>
-      </w:r>
-    </w:p>
-    <w:p/>
-    <w:p>
-      <w:r>
-        <w:t xml:space="preserve">1. </w:t>
-      </w:r>
-      <w:r>
-        <w:t>Estamos em uma era tecnológica em que geramos milhões de dados a todo momento. Por conta desse grande volume, muitas vezes se torna desafiador conseguir extrair informações úteis com tantos dados a disposição. Por isso, o ato de lidar adequadamente com esse montante de fatos apenas aumentará daqui em diante.</w:t>
+      <w:pPr>
+        <w:jc w:val="both"/>
+        <w:rPr>
+          <w:sz w:val="40"/>
+          <w:szCs w:val="40"/>
+        </w:rPr>
+      </w:pPr>
+      <w:r>
+        <w:rPr>
+          <w:sz w:val="40"/>
+          <w:szCs w:val="40"/>
+        </w:rPr>
+        <w:t>Introdução</w:t>
+      </w:r>
+    </w:p>
+    <w:p>
+      <w:pPr>
+        <w:jc w:val="both"/>
+      </w:pPr>
+    </w:p>
+    <w:p>
+      <w:pPr>
+        <w:jc w:val="both"/>
+      </w:pPr>
+      <w:r>
+        <w:t xml:space="preserve">Estamos em uma era tecnológica em que geramos milhões de dados a todo momento. Por conta desse grande volume, muitas vezes se torna desafiador conseguir extrair informações úteis com tantos dados a disposição. Por isso, o ato de lidar adequadamente com esse montante de fatos apenas aumentará </w:t>
+      </w:r>
+      <w:r>
+        <w:t>pelos próximos anos</w:t>
+      </w:r>
+      <w:r>
+        <w:t>.</w:t>
       </w:r>
       <w:r>
         <w:br/>
@@ -27,12 +48,108 @@
       </w:r>
     </w:p>
     <w:p>
-      <w:r>
-        <w:t>No caso da</w:t>
-      </w:r>
-      <w:r>
-        <w:t xml:space="preserve"> BanVic, é possível extrair respostas para perguntas, tais como: </w:t>
-      </w:r>
+      <w:pPr>
+        <w:jc w:val="both"/>
+      </w:pPr>
+      <w:r>
+        <w:t>Com isso em mente, esse presente relatório tem como finalidade principal demonstrar quais as possibilidades podem ser geradas quando se há uma tratativa e exposição dos dados clara e trazer certas tomadas de decisão com base nas tabelas obtidas.</w:t>
+      </w:r>
+    </w:p>
+    <w:p>
+      <w:pPr>
+        <w:jc w:val="both"/>
+      </w:pPr>
+    </w:p>
+    <w:p>
+      <w:pPr>
+        <w:jc w:val="both"/>
+        <w:rPr>
+          <w:sz w:val="40"/>
+          <w:szCs w:val="40"/>
+        </w:rPr>
+      </w:pPr>
+      <w:r>
+        <w:rPr>
+          <w:sz w:val="40"/>
+          <w:szCs w:val="40"/>
+        </w:rPr>
+        <w:t>Processo de Análise</w:t>
+      </w:r>
+    </w:p>
+    <w:p>
+      <w:pPr>
+        <w:jc w:val="both"/>
+        <w:rPr>
+          <w:sz w:val="40"/>
+          <w:szCs w:val="40"/>
+        </w:rPr>
+      </w:pPr>
+    </w:p>
+    <w:p>
+      <w:pPr>
+        <w:jc w:val="both"/>
+        <w:rPr>
+          <w:sz w:val="28"/>
+          <w:szCs w:val="28"/>
+        </w:rPr>
+      </w:pPr>
+      <w:r>
+        <w:rPr>
+          <w:sz w:val="28"/>
+          <w:szCs w:val="28"/>
+        </w:rPr>
+        <w:t>- Definição da Análise:</w:t>
+      </w:r>
+    </w:p>
+    <w:p>
+      <w:pPr>
+        <w:pStyle w:val="PargrafodaLista"/>
+        <w:jc w:val="both"/>
+      </w:pPr>
+    </w:p>
+    <w:p>
+      <w:pPr>
+        <w:jc w:val="both"/>
+      </w:pPr>
+      <w:r>
+        <w:t xml:space="preserve">A primeira etapa da análise está ligada aos interesses que a Análise deseja alcançar e isso é feito pelas perguntas. </w:t>
+      </w:r>
+      <w:r>
+        <w:t xml:space="preserve">Pensando </w:t>
+      </w:r>
+      <w:r>
+        <w:t>n</w:t>
+      </w:r>
+      <w:r>
+        <w:t>a</w:t>
+      </w:r>
+      <w:r>
+        <w:t xml:space="preserve"> </w:t>
+      </w:r>
+      <w:proofErr w:type="spellStart"/>
+      <w:r>
+        <w:t>BanVic</w:t>
+      </w:r>
+      <w:proofErr w:type="spellEnd"/>
+      <w:r>
+        <w:t xml:space="preserve">, </w:t>
+      </w:r>
+      <w:r>
+        <w:t>algumas perguntas são importantes para o entendimento da eficiência do negócio</w:t>
+      </w:r>
+      <w:r>
+        <w:t xml:space="preserve">, tais como: </w:t>
+      </w:r>
+    </w:p>
+    <w:p>
+      <w:pPr>
+        <w:pStyle w:val="PargrafodaLista"/>
+        <w:numPr>
+          <w:ilvl w:val="0"/>
+          <w:numId w:val="1"/>
+        </w:numPr>
+        <w:jc w:val="both"/>
+      </w:pPr>
       <w:r>
         <w:t xml:space="preserve">Quais ações podem ser tomadas para a aquisição </w:t>
       </w:r>
@@ -42,6 +159,16 @@
       <w:r>
         <w:t xml:space="preserve">e novos clientes? </w:t>
       </w:r>
+    </w:p>
+    <w:p>
+      <w:pPr>
+        <w:pStyle w:val="PargrafodaLista"/>
+        <w:numPr>
+          <w:ilvl w:val="0"/>
+          <w:numId w:val="1"/>
+        </w:numPr>
+        <w:jc w:val="both"/>
+      </w:pPr>
       <w:r>
         <w:t xml:space="preserve">O banco digital traz mais </w:t>
       </w:r>
@@ -63,23 +190,51 @@
       <w:r>
         <w:t xml:space="preserve"> </w:t>
       </w:r>
+    </w:p>
+    <w:p>
+      <w:pPr>
+        <w:pStyle w:val="PargrafodaLista"/>
+        <w:numPr>
+          <w:ilvl w:val="0"/>
+          <w:numId w:val="1"/>
+        </w:numPr>
+        <w:jc w:val="both"/>
+      </w:pPr>
       <w:r>
         <w:t>Quais produtos do banco são mais rentáveis?</w:t>
       </w:r>
       <w:r>
         <w:t xml:space="preserve"> </w:t>
       </w:r>
+    </w:p>
+    <w:p>
+      <w:pPr>
+        <w:pStyle w:val="PargrafodaLista"/>
+        <w:numPr>
+          <w:ilvl w:val="0"/>
+          <w:numId w:val="1"/>
+        </w:numPr>
+        <w:jc w:val="both"/>
+      </w:pPr>
       <w:r>
         <w:t>Pode ser aplicados indicadores para cada uma dessas e outras perguntas.</w:t>
       </w:r>
     </w:p>
-    <w:p/>
-    <w:p>
-      <w:r>
-        <w:t xml:space="preserve">2. </w:t>
-      </w:r>
-      <w:r>
-        <w:t>Pensando em novos clientes, é possível trazer a visualização de quais estados possuem clientes mais ativos para focar o marketing de atração. Pensando nas agências, é possível trazer a taxa de clientes ativos pelo total</w:t>
+    <w:p>
+      <w:pPr>
+        <w:jc w:val="both"/>
+      </w:pPr>
+      <w:r>
+        <w:t>Sobre</w:t>
+      </w:r>
+      <w:r>
+        <w:t xml:space="preserve"> novos clientes, é possível trazer a visualização de quais estados possuem clientes mais ativos para focar o marketing de atração. </w:t>
+      </w:r>
+      <w:r>
+        <w:t>Sobre as</w:t>
+      </w:r>
+      <w:r>
+        <w:t xml:space="preserve"> agências, é possível trazer a taxa de clientes ativos pelo total</w:t>
       </w:r>
       <w:r>
         <w:t>, assim como quantidade de colaboradores por tipo de agência</w:t>
@@ -88,61 +243,257 @@
         <w:t xml:space="preserve">. </w:t>
       </w:r>
       <w:r>
-        <w:t>Por fim, p</w:t>
-      </w:r>
-      <w:r>
-        <w:t xml:space="preserve">ensando em rentabilidade, </w:t>
+        <w:t xml:space="preserve">Por fim, </w:t>
+      </w:r>
+      <w:r>
+        <w:t>sobre a</w:t>
+      </w:r>
+      <w:r>
+        <w:t xml:space="preserve"> rentabilidade, </w:t>
       </w:r>
       <w:r>
         <w:t>é possível comparar se os empréstimos geram mais ou menos retorno do que as transações.</w:t>
       </w:r>
     </w:p>
     <w:p>
-      <w:r>
-        <w:t>3.</w:t>
-      </w:r>
-    </w:p>
-    <w:p>
-      <w:r>
-        <w:t>B.</w:t>
-      </w:r>
-    </w:p>
-    <w:p>
-      <w:r>
-        <w:t>Processos de transformação e tratamento de dados</w:t>
-      </w:r>
-    </w:p>
-    <w:p>
-      <w:r>
-        <w:t>Para tratar os dados, foi utilizado o Jupyter Notebook junto com o Python/Pandas por conta da facilidade do uso dessas ferramentas.</w:t>
-      </w:r>
-    </w:p>
-    <w:p>
+      <w:pPr>
+        <w:jc w:val="both"/>
+      </w:pPr>
+      <w:r>
+        <w:t>Ainda é viável fazer mais perguntas. Quanto melhores elas forem elaboradas, mais fácil será os processos de limpeza, análise e visualização, assim como alcançar um melhor resultado no geral.</w:t>
+      </w:r>
+    </w:p>
+    <w:p>
+      <w:pPr>
+        <w:jc w:val="both"/>
+      </w:pPr>
+    </w:p>
+    <w:p>
+      <w:pPr>
+        <w:jc w:val="both"/>
+      </w:pPr>
+    </w:p>
+    <w:p>
+      <w:pPr>
+        <w:jc w:val="both"/>
+      </w:pPr>
+    </w:p>
+    <w:p>
+      <w:pPr>
+        <w:jc w:val="both"/>
+        <w:rPr>
+          <w:sz w:val="28"/>
+          <w:szCs w:val="28"/>
+        </w:rPr>
+      </w:pPr>
+      <w:r>
+        <w:rPr>
+          <w:sz w:val="28"/>
+          <w:szCs w:val="28"/>
+        </w:rPr>
+        <w:lastRenderedPageBreak/>
+        <w:t>- T</w:t>
+      </w:r>
+      <w:r>
+        <w:rPr>
+          <w:sz w:val="28"/>
+          <w:szCs w:val="28"/>
+        </w:rPr>
+        <w:t>ransformação e tratamento de dado</w:t>
+      </w:r>
+      <w:r>
+        <w:rPr>
+          <w:sz w:val="28"/>
+          <w:szCs w:val="28"/>
+        </w:rPr>
+        <w:t>s</w:t>
+      </w:r>
+    </w:p>
+    <w:p>
+      <w:pPr>
+        <w:jc w:val="both"/>
+        <w:rPr>
+          <w:sz w:val="28"/>
+          <w:szCs w:val="28"/>
+        </w:rPr>
+      </w:pPr>
+    </w:p>
+    <w:p>
+      <w:pPr>
+        <w:jc w:val="both"/>
+      </w:pPr>
+      <w:r>
+        <w:t xml:space="preserve">Obtendo o direcionamento por meios das perguntas, a limpeza ajudará tanto em ver se os dados estão consolidados e precisos, assim como garantir que apenas os dados de interesse ao projeto serão utilizados. </w:t>
+      </w:r>
+    </w:p>
+    <w:p>
+      <w:pPr>
+        <w:jc w:val="both"/>
+      </w:pPr>
       <w:r>
         <w:t>Primeiramente, foi checada se as tabelas estão concisas, sem elementos faltantes e bem estruturadas. Tendo aval positivo, foram delimitados os atributos de cada uma das tabelas que precisavam ser realocados.</w:t>
       </w:r>
     </w:p>
     <w:p>
-      <w:r>
-        <w:t>Por exemplo, no caso do UF dos clientes, foi preciso separar esse campo do restante do endereço, pois assim seria possível fazer uma análise por estado. No caso das datas, foi preciso normalizar todas elas em um formado possível de ser compreendido pelo Power Bi.</w:t>
-      </w:r>
-    </w:p>
-    <w:p>
+      <w:pPr>
+        <w:jc w:val="both"/>
+      </w:pPr>
+      <w:r>
+        <w:t xml:space="preserve">Para tratar os dados, foi utilizado o </w:t>
+      </w:r>
+      <w:proofErr w:type="spellStart"/>
+      <w:r>
+        <w:t>Jupyter</w:t>
+      </w:r>
+      <w:proofErr w:type="spellEnd"/>
+      <w:r>
+        <w:t xml:space="preserve"> Notebook junto com o Python/Pandas por conta da facilidade do uso dessas ferramentas</w:t>
+      </w:r>
+      <w:r>
+        <w:t>, tanto pela versatilidade quanto pela recorrência delas no processo de tratamento</w:t>
+      </w:r>
+      <w:r>
+        <w:t>.</w:t>
+      </w:r>
+      <w:r>
+        <w:t xml:space="preserve"> </w:t>
+      </w:r>
+    </w:p>
+    <w:p>
+      <w:pPr>
+        <w:jc w:val="both"/>
+      </w:pPr>
+      <w:r>
+        <w:t>Mas, essa etapa pode ser feita também por SQL ao trabalhar com banco de dados ou Excel/</w:t>
+      </w:r>
+      <w:proofErr w:type="spellStart"/>
+      <w:r>
+        <w:t>Sheets</w:t>
+      </w:r>
+      <w:proofErr w:type="spellEnd"/>
+      <w:r>
+        <w:t xml:space="preserve"> caso seja melhor. Também é possível trabalhar com um pipeline de dados e data Warehouse no sistema em nuvem Azure ou AWS caso tenha interesse em segurança extra.</w:t>
+      </w:r>
+    </w:p>
+    <w:p>
+      <w:pPr>
+        <w:jc w:val="both"/>
+      </w:pPr>
+      <w:r>
+        <w:t xml:space="preserve">Sobre </w:t>
+      </w:r>
+      <w:r>
+        <w:t>esse processo</w:t>
+      </w:r>
+      <w:r>
+        <w:t xml:space="preserve">, </w:t>
+      </w:r>
+      <w:r>
+        <w:t>algumas alterações formam feitas nas planilhas, dentre elas:</w:t>
+      </w:r>
+    </w:p>
+    <w:p>
+      <w:pPr>
+        <w:pStyle w:val="PargrafodaLista"/>
+        <w:numPr>
+          <w:ilvl w:val="0"/>
+          <w:numId w:val="3"/>
+        </w:numPr>
+        <w:jc w:val="both"/>
+      </w:pPr>
+      <w:r>
+        <w:t xml:space="preserve">Separação do </w:t>
+      </w:r>
+      <w:r>
+        <w:t>UF dos clientes e colaboradores</w:t>
+      </w:r>
+      <w:r>
+        <w:t xml:space="preserve"> do endereço</w:t>
+      </w:r>
+      <w:r>
+        <w:t xml:space="preserve"> para </w:t>
+      </w:r>
+      <w:r>
+        <w:t>análise por estado</w:t>
+      </w:r>
+      <w:r>
+        <w:t>;</w:t>
+      </w:r>
+    </w:p>
+    <w:p>
+      <w:pPr>
+        <w:pStyle w:val="PargrafodaLista"/>
+        <w:numPr>
+          <w:ilvl w:val="0"/>
+          <w:numId w:val="3"/>
+        </w:numPr>
+        <w:jc w:val="both"/>
+      </w:pPr>
+      <w:r>
+        <w:t>Normalização das datas em um</w:t>
+      </w:r>
+      <w:r>
+        <w:t xml:space="preserve"> formado possível de ser compreendido pelo Power Bi</w:t>
+      </w:r>
+      <w:r>
+        <w:t>;</w:t>
+      </w:r>
+    </w:p>
+    <w:p>
+      <w:pPr>
+        <w:pStyle w:val="PargrafodaLista"/>
+        <w:numPr>
+          <w:ilvl w:val="0"/>
+          <w:numId w:val="3"/>
+        </w:numPr>
+        <w:jc w:val="both"/>
+      </w:pPr>
+      <w:r>
+        <w:t>Normalização do CEP, deixando todos sem o hífen;</w:t>
+      </w:r>
+    </w:p>
+    <w:p>
+      <w:pPr>
+        <w:pStyle w:val="PargrafodaLista"/>
+        <w:numPr>
+          <w:ilvl w:val="0"/>
+          <w:numId w:val="3"/>
+        </w:numPr>
+        <w:jc w:val="both"/>
+      </w:pPr>
+      <w:r>
+        <w:t>Criação de uma coluna de tipo de Transação, para facilitar o filtro no Dashboard;</w:t>
+      </w:r>
+    </w:p>
+    <w:p>
+      <w:pPr>
+        <w:pStyle w:val="PargrafodaLista"/>
+        <w:numPr>
+          <w:ilvl w:val="0"/>
+          <w:numId w:val="3"/>
+        </w:numPr>
+        <w:jc w:val="both"/>
+      </w:pPr>
+      <w:r>
+        <w:t>Seleção de colunas de interesse, para melhorar a performance do Dashboard</w:t>
+      </w:r>
+      <w:r>
+        <w:t>;</w:t>
+      </w:r>
+    </w:p>
+    <w:p>
+      <w:pPr>
+        <w:jc w:val="both"/>
+      </w:pPr>
       <w:r>
         <w:t xml:space="preserve">O arquivo do notebook com todas essas informações está presente neste </w:t>
       </w:r>
-      <w:hyperlink r:id="rId4" w:history="1">
+      <w:hyperlink r:id="rId5" w:history="1">
         <w:r>
           <w:rPr>
             <w:rStyle w:val="Hyperlink"/>
           </w:rPr>
-          <w:t>lin</w:t>
-        </w:r>
-        <w:r>
-          <w:rPr>
-            <w:rStyle w:val="Hyperlink"/>
-          </w:rPr>
-          <w:t>k</w:t>
+          <w:t>link</w:t>
         </w:r>
       </w:hyperlink>
       <w:r>
@@ -150,9 +501,57 @@
       </w:r>
     </w:p>
     <w:p>
-      <w:r>
-        <w:t>C.</w:t>
-      </w:r>
+      <w:pPr>
+        <w:jc w:val="both"/>
+      </w:pPr>
+    </w:p>
+    <w:p>
+      <w:pPr>
+        <w:jc w:val="both"/>
+        <w:rPr>
+          <w:sz w:val="28"/>
+          <w:szCs w:val="28"/>
+        </w:rPr>
+      </w:pPr>
+      <w:r>
+        <w:rPr>
+          <w:sz w:val="28"/>
+          <w:szCs w:val="28"/>
+        </w:rPr>
+        <w:t xml:space="preserve">- </w:t>
+      </w:r>
+      <w:r>
+        <w:rPr>
+          <w:sz w:val="28"/>
+          <w:szCs w:val="28"/>
+        </w:rPr>
+        <w:t>Visualização dos dados</w:t>
+      </w:r>
+    </w:p>
+    <w:p>
+      <w:pPr>
+        <w:jc w:val="both"/>
+        <w:rPr>
+          <w:sz w:val="28"/>
+          <w:szCs w:val="28"/>
+        </w:rPr>
+      </w:pPr>
+    </w:p>
+    <w:p>
+      <w:pPr>
+        <w:jc w:val="both"/>
+      </w:pPr>
+      <w:r>
+        <w:t xml:space="preserve">Após o tratamento adequado, entra a fase de dispor esses dados de uma forma clara </w:t>
+      </w:r>
+      <w:r>
+        <w:t>e objetiva, sempre respeitando os interesses levantados já na primeira etapa das perguntas.</w:t>
+      </w:r>
+    </w:p>
+    <w:p>
+      <w:pPr>
+        <w:jc w:val="both"/>
+      </w:pPr>
     </w:p>
     <w:p>
       <w:pPr>
@@ -161,22 +560,222 @@
         </w:rPr>
       </w:pPr>
       <w:r>
-        <w:t>Dashboard</w:t>
-      </w:r>
-      <w:r>
-        <w:t xml:space="preserve"> </w:t>
-      </w:r>
-      <w:r>
-        <w:rPr>
+        <w:rPr>
+          <w:noProof/>
           <w:color w:val="FF0000"/>
         </w:rPr>
-        <w:t xml:space="preserve">(gostaria de saber se é </w:t>
-      </w:r>
-      <w:r>
-        <w:rPr>
+        <w:lastRenderedPageBreak/>
+        <w:drawing>
+          <wp:inline distT="0" distB="0" distL="0" distR="0" wp14:anchorId="364549CD" wp14:editId="07D395C7">
+            <wp:extent cx="5394960" cy="3009900"/>
+            <wp:effectExtent l="0" t="0" r="0" b="0"/>
+            <wp:docPr id="1721817111" name="Imagem 5"/>
+            <wp:cNvGraphicFramePr>
+              <a:graphicFrameLocks xmlns:a="http://schemas.openxmlformats.org/drawingml/2006/main" noChangeAspect="1"/>
+            </wp:cNvGraphicFramePr>
+            <a:graphic xmlns:a="http://schemas.openxmlformats.org/drawingml/2006/main">
+              <a:graphicData uri="http://schemas.openxmlformats.org/drawingml/2006/picture">
+                <pic:pic xmlns:pic="http://schemas.openxmlformats.org/drawingml/2006/picture">
+                  <pic:nvPicPr>
+                    <pic:cNvPr id="0" name="Picture 5"/>
+                    <pic:cNvPicPr>
+                      <a:picLocks noChangeAspect="1" noChangeArrowheads="1"/>
+                    </pic:cNvPicPr>
+                  </pic:nvPicPr>
+                  <pic:blipFill>
+                    <a:blip r:embed="rId6" cstate="print">
+                      <a:extLst>
+                        <a:ext uri="{28A0092B-C50C-407E-A947-70E740481C1C}">
+                          <a14:useLocalDpi xmlns:a14="http://schemas.microsoft.com/office/drawing/2010/main" val="0"/>
+                        </a:ext>
+                      </a:extLst>
+                    </a:blip>
+                    <a:srcRect/>
+                    <a:stretch>
+                      <a:fillRect/>
+                    </a:stretch>
+                  </pic:blipFill>
+                  <pic:spPr bwMode="auto">
+                    <a:xfrm>
+                      <a:off x="0" y="0"/>
+                      <a:ext cx="5394960" cy="3009900"/>
+                    </a:xfrm>
+                    <a:prstGeom prst="rect">
+                      <a:avLst/>
+                    </a:prstGeom>
+                    <a:noFill/>
+                    <a:ln>
+                      <a:noFill/>
+                    </a:ln>
+                  </pic:spPr>
+                </pic:pic>
+              </a:graphicData>
+            </a:graphic>
+          </wp:inline>
+        </w:drawing>
+      </w:r>
+      <w:r>
+        <w:rPr>
+          <w:noProof/>
           <w:color w:val="FF0000"/>
         </w:rPr>
-        <w:t>possível deixar o notebook separado como eu deixei ou se é melhor deixar 1 único notebook que pode ser alterado com um botão clientes, agencias etc. usando marcação)</w:t>
+        <w:drawing>
+          <wp:inline distT="0" distB="0" distL="0" distR="0" wp14:anchorId="2DB4B0B5" wp14:editId="2B73781C">
+            <wp:extent cx="5394960" cy="3002280"/>
+            <wp:effectExtent l="0" t="0" r="0" b="7620"/>
+            <wp:docPr id="1217951573" name="Imagem 6"/>
+            <wp:cNvGraphicFramePr>
+              <a:graphicFrameLocks xmlns:a="http://schemas.openxmlformats.org/drawingml/2006/main" noChangeAspect="1"/>
+            </wp:cNvGraphicFramePr>
+            <a:graphic xmlns:a="http://schemas.openxmlformats.org/drawingml/2006/main">
+              <a:graphicData uri="http://schemas.openxmlformats.org/drawingml/2006/picture">
+                <pic:pic xmlns:pic="http://schemas.openxmlformats.org/drawingml/2006/picture">
+                  <pic:nvPicPr>
+                    <pic:cNvPr id="0" name="Picture 6"/>
+                    <pic:cNvPicPr>
+                      <a:picLocks noChangeAspect="1" noChangeArrowheads="1"/>
+                    </pic:cNvPicPr>
+                  </pic:nvPicPr>
+                  <pic:blipFill>
+                    <a:blip r:embed="rId7" cstate="print">
+                      <a:extLst>
+                        <a:ext uri="{28A0092B-C50C-407E-A947-70E740481C1C}">
+                          <a14:useLocalDpi xmlns:a14="http://schemas.microsoft.com/office/drawing/2010/main" val="0"/>
+                        </a:ext>
+                      </a:extLst>
+                    </a:blip>
+                    <a:srcRect/>
+                    <a:stretch>
+                      <a:fillRect/>
+                    </a:stretch>
+                  </pic:blipFill>
+                  <pic:spPr bwMode="auto">
+                    <a:xfrm>
+                      <a:off x="0" y="0"/>
+                      <a:ext cx="5394960" cy="3002280"/>
+                    </a:xfrm>
+                    <a:prstGeom prst="rect">
+                      <a:avLst/>
+                    </a:prstGeom>
+                    <a:noFill/>
+                    <a:ln>
+                      <a:noFill/>
+                    </a:ln>
+                  </pic:spPr>
+                </pic:pic>
+              </a:graphicData>
+            </a:graphic>
+          </wp:inline>
+        </w:drawing>
+      </w:r>
+      <w:r>
+        <w:rPr>
+          <w:noProof/>
+          <w:color w:val="FF0000"/>
+        </w:rPr>
+        <w:lastRenderedPageBreak/>
+        <w:drawing>
+          <wp:inline distT="0" distB="0" distL="0" distR="0" wp14:anchorId="29FF6508" wp14:editId="7F0CDC7C">
+            <wp:extent cx="5394960" cy="3009900"/>
+            <wp:effectExtent l="0" t="0" r="0" b="0"/>
+            <wp:docPr id="1563769673" name="Imagem 7"/>
+            <wp:cNvGraphicFramePr>
+              <a:graphicFrameLocks xmlns:a="http://schemas.openxmlformats.org/drawingml/2006/main" noChangeAspect="1"/>
+            </wp:cNvGraphicFramePr>
+            <a:graphic xmlns:a="http://schemas.openxmlformats.org/drawingml/2006/main">
+              <a:graphicData uri="http://schemas.openxmlformats.org/drawingml/2006/picture">
+                <pic:pic xmlns:pic="http://schemas.openxmlformats.org/drawingml/2006/picture">
+                  <pic:nvPicPr>
+                    <pic:cNvPr id="0" name="Picture 7"/>
+                    <pic:cNvPicPr>
+                      <a:picLocks noChangeAspect="1" noChangeArrowheads="1"/>
+                    </pic:cNvPicPr>
+                  </pic:nvPicPr>
+                  <pic:blipFill>
+                    <a:blip r:embed="rId8" cstate="print">
+                      <a:extLst>
+                        <a:ext uri="{28A0092B-C50C-407E-A947-70E740481C1C}">
+                          <a14:useLocalDpi xmlns:a14="http://schemas.microsoft.com/office/drawing/2010/main" val="0"/>
+                        </a:ext>
+                      </a:extLst>
+                    </a:blip>
+                    <a:srcRect/>
+                    <a:stretch>
+                      <a:fillRect/>
+                    </a:stretch>
+                  </pic:blipFill>
+                  <pic:spPr bwMode="auto">
+                    <a:xfrm>
+                      <a:off x="0" y="0"/>
+                      <a:ext cx="5394960" cy="3009900"/>
+                    </a:xfrm>
+                    <a:prstGeom prst="rect">
+                      <a:avLst/>
+                    </a:prstGeom>
+                    <a:noFill/>
+                    <a:ln>
+                      <a:noFill/>
+                    </a:ln>
+                  </pic:spPr>
+                </pic:pic>
+              </a:graphicData>
+            </a:graphic>
+          </wp:inline>
+        </w:drawing>
+      </w:r>
+      <w:r>
+        <w:rPr>
+          <w:noProof/>
+          <w:color w:val="FF0000"/>
+        </w:rPr>
+        <w:drawing>
+          <wp:inline distT="0" distB="0" distL="0" distR="0" wp14:anchorId="2AD5B384" wp14:editId="6FE6A9CC">
+            <wp:extent cx="5394960" cy="3002280"/>
+            <wp:effectExtent l="0" t="0" r="0" b="7620"/>
+            <wp:docPr id="1009255577" name="Imagem 8"/>
+            <wp:cNvGraphicFramePr>
+              <a:graphicFrameLocks xmlns:a="http://schemas.openxmlformats.org/drawingml/2006/main" noChangeAspect="1"/>
+            </wp:cNvGraphicFramePr>
+            <a:graphic xmlns:a="http://schemas.openxmlformats.org/drawingml/2006/main">
+              <a:graphicData uri="http://schemas.openxmlformats.org/drawingml/2006/picture">
+                <pic:pic xmlns:pic="http://schemas.openxmlformats.org/drawingml/2006/picture">
+                  <pic:nvPicPr>
+                    <pic:cNvPr id="0" name="Picture 8"/>
+                    <pic:cNvPicPr>
+                      <a:picLocks noChangeAspect="1" noChangeArrowheads="1"/>
+                    </pic:cNvPicPr>
+                  </pic:nvPicPr>
+                  <pic:blipFill>
+                    <a:blip r:embed="rId9" cstate="print">
+                      <a:extLst>
+                        <a:ext uri="{28A0092B-C50C-407E-A947-70E740481C1C}">
+                          <a14:useLocalDpi xmlns:a14="http://schemas.microsoft.com/office/drawing/2010/main" val="0"/>
+                        </a:ext>
+                      </a:extLst>
+                    </a:blip>
+                    <a:srcRect/>
+                    <a:stretch>
+                      <a:fillRect/>
+                    </a:stretch>
+                  </pic:blipFill>
+                  <pic:spPr bwMode="auto">
+                    <a:xfrm>
+                      <a:off x="0" y="0"/>
+                      <a:ext cx="5394960" cy="3002280"/>
+                    </a:xfrm>
+                    <a:prstGeom prst="rect">
+                      <a:avLst/>
+                    </a:prstGeom>
+                    <a:noFill/>
+                    <a:ln>
+                      <a:noFill/>
+                    </a:ln>
+                  </pic:spPr>
+                </pic:pic>
+              </a:graphicData>
+            </a:graphic>
+          </wp:inline>
+        </w:drawing>
       </w:r>
     </w:p>
     <w:p>
@@ -186,12 +785,11 @@
     </w:p>
     <w:p>
       <w:r>
-        <w:t>Análises geradas para tomada de decisão</w:t>
-      </w:r>
-    </w:p>
-    <w:p>
-      <w:r>
-        <w:lastRenderedPageBreak/>
+        <w:t xml:space="preserve">Algumas análises </w:t>
+      </w:r>
+    </w:p>
+    <w:p>
+      <w:r>
         <w:t>E.</w:t>
       </w:r>
     </w:p>
@@ -200,16 +798,7 @@
         <w:t>Recomendações ou Sugestões de negócio</w:t>
       </w:r>
     </w:p>
-    <w:p>
-      <w:r>
-        <w:t>F.</w:t>
-      </w:r>
-    </w:p>
-    <w:p>
-      <w:r>
-        <w:t>Justificação das ferramentas para elaboração das análises</w:t>
-      </w:r>
-    </w:p>
+    <w:p/>
     <w:sectPr>
       <w:pgSz w:w="11906" w:h="16838"/>
       <w:pgMar w:top="1417" w:right="1701" w:bottom="1417" w:left="1701" w:header="708" w:footer="708" w:gutter="0"/>
@@ -218,6 +807,367 @@
     </w:sectPr>
   </w:body>
 </w:document>
+</file>
+
+<file path=word/numbering.xml><?xml version="1.0" encoding="utf-8"?>
+<w:numbering xmlns:wpc="http://schemas.microsoft.com/office/word/2010/wordprocessingCanvas" xmlns:cx="http://schemas.microsoft.com/office/drawing/2014/chartex" xmlns:cx1="http://schemas.microsoft.com/office/drawing/2015/9/8/chartex" xmlns:cx2="http://schemas.microsoft.com/office/drawing/2015/10/21/chartex" xmlns:cx3="http://schemas.microsoft.com/office/drawing/2016/5/9/chartex" xmlns:cx4="http://schemas.microsoft.com/office/drawing/2016/5/10/chartex" xmlns:cx5="http://schemas.microsoft.com/office/drawing/2016/5/11/chartex" xmlns:cx6="http://schemas.microsoft.com/office/drawing/2016/5/12/chartex" xmlns:cx7="http://schemas.microsoft.com/office/drawing/2016/5/13/chartex" xmlns:cx8="http://schemas.microsoft.com/office/drawing/2016/5/14/chartex" xmlns:mc="http://schemas.openxmlformats.org/markup-compatibility/2006" xmlns:aink="http://schemas.microsoft.com/office/drawing/2016/ink" xmlns:am3d="http://schemas.microsoft.com/office/drawing/2017/model3d" xmlns:o="urn:schemas-microsoft-com:office:office" xmlns:oel="http://schemas.microsoft.com/office/2019/extlst" xmlns:r="http://schemas.openxmlformats.org/officeDocument/2006/relationships" xmlns:m="http://schemas.openxmlformats.org/officeDocument/2006/math" xmlns:v="urn:schemas-microsoft-com:vml" xmlns:wp14="http://schemas.microsoft.com/office/word/2010/wordprocessingDrawing" xmlns:wp="http://schemas.openxmlformats.org/drawingml/2006/wordprocessingDrawing" xmlns:w10="urn:schemas-microsoft-com:office:word" xmlns:w="http://schemas.openxmlformats.org/wordprocessingml/2006/main" xmlns:w14="http://schemas.microsoft.com/office/word/2010/wordml" xmlns:w15="http://schemas.microsoft.com/office/word/2012/wordml" xmlns:w16cex="http://schemas.microsoft.com/office/word/2018/wordml/cex" xmlns:w16cid="http://schemas.microsoft.com/office/word/2016/wordml/cid" xmlns:w16="http://schemas.microsoft.com/office/word/2018/wordml" xmlns:w16sdtdh="http://schemas.microsoft.com/office/word/2020/wordml/sdtdatahash" xmlns:w16se="http://schemas.microsoft.com/office/word/2015/wordml/symex" xmlns:wpg="http://schemas.microsoft.com/office/word/2010/wordprocessingGroup" xmlns:wpi="http://schemas.microsoft.com/office/word/2010/wordprocessingInk" xmlns:wne="http://schemas.microsoft.com/office/word/2006/wordml" xmlns:wps="http://schemas.microsoft.com/office/word/2010/wordprocessingShape" mc:Ignorable="w14 w15 w16se w16cid w16 w16cex w16sdtdh wp14">
+  <w:abstractNum w:abstractNumId="0" w15:restartNumberingAfterBreak="0">
+    <w:nsid w:val="411744C7"/>
+    <w:multiLevelType w:val="hybridMultilevel"/>
+    <w:tmpl w:val="9DCE6094"/>
+    <w:lvl w:ilvl="0" w:tplc="04160001">
+      <w:start w:val="1"/>
+      <w:numFmt w:val="bullet"/>
+      <w:lvlText w:val=""/>
+      <w:lvlJc w:val="left"/>
+      <w:pPr>
+        <w:ind w:left="720" w:hanging="360"/>
+      </w:pPr>
+      <w:rPr>
+        <w:rFonts w:ascii="Symbol" w:hAnsi="Symbol" w:hint="default"/>
+      </w:rPr>
+    </w:lvl>
+    <w:lvl w:ilvl="1" w:tplc="04160003" w:tentative="1">
+      <w:start w:val="1"/>
+      <w:numFmt w:val="bullet"/>
+      <w:lvlText w:val="o"/>
+      <w:lvlJc w:val="left"/>
+      <w:pPr>
+        <w:ind w:left="1440" w:hanging="360"/>
+      </w:pPr>
+      <w:rPr>
+        <w:rFonts w:ascii="Courier New" w:hAnsi="Courier New" w:cs="Courier New" w:hint="default"/>
+      </w:rPr>
+    </w:lvl>
+    <w:lvl w:ilvl="2" w:tplc="04160005" w:tentative="1">
+      <w:start w:val="1"/>
+      <w:numFmt w:val="bullet"/>
+      <w:lvlText w:val=""/>
+      <w:lvlJc w:val="left"/>
+      <w:pPr>
+        <w:ind w:left="2160" w:hanging="360"/>
+      </w:pPr>
+      <w:rPr>
+        <w:rFonts w:ascii="Wingdings" w:hAnsi="Wingdings" w:hint="default"/>
+      </w:rPr>
+    </w:lvl>
+    <w:lvl w:ilvl="3" w:tplc="04160001" w:tentative="1">
+      <w:start w:val="1"/>
+      <w:numFmt w:val="bullet"/>
+      <w:lvlText w:val=""/>
+      <w:lvlJc w:val="left"/>
+      <w:pPr>
+        <w:ind w:left="2880" w:hanging="360"/>
+      </w:pPr>
+      <w:rPr>
+        <w:rFonts w:ascii="Symbol" w:hAnsi="Symbol" w:hint="default"/>
+      </w:rPr>
+    </w:lvl>
+    <w:lvl w:ilvl="4" w:tplc="04160003" w:tentative="1">
+      <w:start w:val="1"/>
+      <w:numFmt w:val="bullet"/>
+      <w:lvlText w:val="o"/>
+      <w:lvlJc w:val="left"/>
+      <w:pPr>
+        <w:ind w:left="3600" w:hanging="360"/>
+      </w:pPr>
+      <w:rPr>
+        <w:rFonts w:ascii="Courier New" w:hAnsi="Courier New" w:cs="Courier New" w:hint="default"/>
+      </w:rPr>
+    </w:lvl>
+    <w:lvl w:ilvl="5" w:tplc="04160005" w:tentative="1">
+      <w:start w:val="1"/>
+      <w:numFmt w:val="bullet"/>
+      <w:lvlText w:val=""/>
+      <w:lvlJc w:val="left"/>
+      <w:pPr>
+        <w:ind w:left="4320" w:hanging="360"/>
+      </w:pPr>
+      <w:rPr>
+        <w:rFonts w:ascii="Wingdings" w:hAnsi="Wingdings" w:hint="default"/>
+      </w:rPr>
+    </w:lvl>
+    <w:lvl w:ilvl="6" w:tplc="04160001" w:tentative="1">
+      <w:start w:val="1"/>
+      <w:numFmt w:val="bullet"/>
+      <w:lvlText w:val=""/>
+      <w:lvlJc w:val="left"/>
+      <w:pPr>
+        <w:ind w:left="5040" w:hanging="360"/>
+      </w:pPr>
+      <w:rPr>
+        <w:rFonts w:ascii="Symbol" w:hAnsi="Symbol" w:hint="default"/>
+      </w:rPr>
+    </w:lvl>
+    <w:lvl w:ilvl="7" w:tplc="04160003" w:tentative="1">
+      <w:start w:val="1"/>
+      <w:numFmt w:val="bullet"/>
+      <w:lvlText w:val="o"/>
+      <w:lvlJc w:val="left"/>
+      <w:pPr>
+        <w:ind w:left="5760" w:hanging="360"/>
+      </w:pPr>
+      <w:rPr>
+        <w:rFonts w:ascii="Courier New" w:hAnsi="Courier New" w:cs="Courier New" w:hint="default"/>
+      </w:rPr>
+    </w:lvl>
+    <w:lvl w:ilvl="8" w:tplc="04160005" w:tentative="1">
+      <w:start w:val="1"/>
+      <w:numFmt w:val="bullet"/>
+      <w:lvlText w:val=""/>
+      <w:lvlJc w:val="left"/>
+      <w:pPr>
+        <w:ind w:left="6480" w:hanging="360"/>
+      </w:pPr>
+      <w:rPr>
+        <w:rFonts w:ascii="Wingdings" w:hAnsi="Wingdings" w:hint="default"/>
+      </w:rPr>
+    </w:lvl>
+  </w:abstractNum>
+  <w:abstractNum w:abstractNumId="1" w15:restartNumberingAfterBreak="0">
+    <w:nsid w:val="5DAB25AC"/>
+    <w:multiLevelType w:val="multilevel"/>
+    <w:tmpl w:val="EC1C9A70"/>
+    <w:lvl w:ilvl="0">
+      <w:start w:val="1"/>
+      <w:numFmt w:val="decimal"/>
+      <w:lvlText w:val="%1."/>
+      <w:lvlJc w:val="left"/>
+      <w:pPr>
+        <w:ind w:left="720" w:hanging="360"/>
+      </w:pPr>
+      <w:rPr>
+        <w:rFonts w:hint="default"/>
+      </w:rPr>
+    </w:lvl>
+    <w:lvl w:ilvl="1">
+      <w:start w:val="1"/>
+      <w:numFmt w:val="decimal"/>
+      <w:isLgl/>
+      <w:lvlText w:val="%1.%2"/>
+      <w:lvlJc w:val="left"/>
+      <w:pPr>
+        <w:ind w:left="720" w:hanging="360"/>
+      </w:pPr>
+      <w:rPr>
+        <w:rFonts w:hint="default"/>
+      </w:rPr>
+    </w:lvl>
+    <w:lvl w:ilvl="2">
+      <w:start w:val="1"/>
+      <w:numFmt w:val="decimal"/>
+      <w:isLgl/>
+      <w:lvlText w:val="%1.%2.%3"/>
+      <w:lvlJc w:val="left"/>
+      <w:pPr>
+        <w:ind w:left="1080" w:hanging="720"/>
+      </w:pPr>
+      <w:rPr>
+        <w:rFonts w:hint="default"/>
+      </w:rPr>
+    </w:lvl>
+    <w:lvl w:ilvl="3">
+      <w:start w:val="1"/>
+      <w:numFmt w:val="decimal"/>
+      <w:isLgl/>
+      <w:lvlText w:val="%1.%2.%3.%4"/>
+      <w:lvlJc w:val="left"/>
+      <w:pPr>
+        <w:ind w:left="1080" w:hanging="720"/>
+      </w:pPr>
+      <w:rPr>
+        <w:rFonts w:hint="default"/>
+      </w:rPr>
+    </w:lvl>
+    <w:lvl w:ilvl="4">
+      <w:start w:val="1"/>
+      <w:numFmt w:val="decimal"/>
+      <w:isLgl/>
+      <w:lvlText w:val="%1.%2.%3.%4.%5"/>
+      <w:lvlJc w:val="left"/>
+      <w:pPr>
+        <w:ind w:left="1440" w:hanging="1080"/>
+      </w:pPr>
+      <w:rPr>
+        <w:rFonts w:hint="default"/>
+      </w:rPr>
+    </w:lvl>
+    <w:lvl w:ilvl="5">
+      <w:start w:val="1"/>
+      <w:numFmt w:val="decimal"/>
+      <w:isLgl/>
+      <w:lvlText w:val="%1.%2.%3.%4.%5.%6"/>
+      <w:lvlJc w:val="left"/>
+      <w:pPr>
+        <w:ind w:left="1440" w:hanging="1080"/>
+      </w:pPr>
+      <w:rPr>
+        <w:rFonts w:hint="default"/>
+      </w:rPr>
+    </w:lvl>
+    <w:lvl w:ilvl="6">
+      <w:start w:val="1"/>
+      <w:numFmt w:val="decimal"/>
+      <w:isLgl/>
+      <w:lvlText w:val="%1.%2.%3.%4.%5.%6.%7"/>
+      <w:lvlJc w:val="left"/>
+      <w:pPr>
+        <w:ind w:left="1800" w:hanging="1440"/>
+      </w:pPr>
+      <w:rPr>
+        <w:rFonts w:hint="default"/>
+      </w:rPr>
+    </w:lvl>
+    <w:lvl w:ilvl="7">
+      <w:start w:val="1"/>
+      <w:numFmt w:val="decimal"/>
+      <w:isLgl/>
+      <w:lvlText w:val="%1.%2.%3.%4.%5.%6.%7.%8"/>
+      <w:lvlJc w:val="left"/>
+      <w:pPr>
+        <w:ind w:left="1800" w:hanging="1440"/>
+      </w:pPr>
+      <w:rPr>
+        <w:rFonts w:hint="default"/>
+      </w:rPr>
+    </w:lvl>
+    <w:lvl w:ilvl="8">
+      <w:start w:val="1"/>
+      <w:numFmt w:val="decimal"/>
+      <w:isLgl/>
+      <w:lvlText w:val="%1.%2.%3.%4.%5.%6.%7.%8.%9"/>
+      <w:lvlJc w:val="left"/>
+      <w:pPr>
+        <w:ind w:left="1800" w:hanging="1440"/>
+      </w:pPr>
+      <w:rPr>
+        <w:rFonts w:hint="default"/>
+      </w:rPr>
+    </w:lvl>
+  </w:abstractNum>
+  <w:abstractNum w:abstractNumId="2" w15:restartNumberingAfterBreak="0">
+    <w:nsid w:val="74065C82"/>
+    <w:multiLevelType w:val="hybridMultilevel"/>
+    <w:tmpl w:val="62A6DB84"/>
+    <w:lvl w:ilvl="0" w:tplc="04160001">
+      <w:start w:val="1"/>
+      <w:numFmt w:val="bullet"/>
+      <w:lvlText w:val=""/>
+      <w:lvlJc w:val="left"/>
+      <w:pPr>
+        <w:ind w:left="720" w:hanging="360"/>
+      </w:pPr>
+      <w:rPr>
+        <w:rFonts w:ascii="Symbol" w:hAnsi="Symbol" w:hint="default"/>
+      </w:rPr>
+    </w:lvl>
+    <w:lvl w:ilvl="1" w:tplc="04160003" w:tentative="1">
+      <w:start w:val="1"/>
+      <w:numFmt w:val="bullet"/>
+      <w:lvlText w:val="o"/>
+      <w:lvlJc w:val="left"/>
+      <w:pPr>
+        <w:ind w:left="1440" w:hanging="360"/>
+      </w:pPr>
+      <w:rPr>
+        <w:rFonts w:ascii="Courier New" w:hAnsi="Courier New" w:cs="Courier New" w:hint="default"/>
+      </w:rPr>
+    </w:lvl>
+    <w:lvl w:ilvl="2" w:tplc="04160005" w:tentative="1">
+      <w:start w:val="1"/>
+      <w:numFmt w:val="bullet"/>
+      <w:lvlText w:val=""/>
+      <w:lvlJc w:val="left"/>
+      <w:pPr>
+        <w:ind w:left="2160" w:hanging="360"/>
+      </w:pPr>
+      <w:rPr>
+        <w:rFonts w:ascii="Wingdings" w:hAnsi="Wingdings" w:hint="default"/>
+      </w:rPr>
+    </w:lvl>
+    <w:lvl w:ilvl="3" w:tplc="04160001" w:tentative="1">
+      <w:start w:val="1"/>
+      <w:numFmt w:val="bullet"/>
+      <w:lvlText w:val=""/>
+      <w:lvlJc w:val="left"/>
+      <w:pPr>
+        <w:ind w:left="2880" w:hanging="360"/>
+      </w:pPr>
+      <w:rPr>
+        <w:rFonts w:ascii="Symbol" w:hAnsi="Symbol" w:hint="default"/>
+      </w:rPr>
+    </w:lvl>
+    <w:lvl w:ilvl="4" w:tplc="04160003" w:tentative="1">
+      <w:start w:val="1"/>
+      <w:numFmt w:val="bullet"/>
+      <w:lvlText w:val="o"/>
+      <w:lvlJc w:val="left"/>
+      <w:pPr>
+        <w:ind w:left="3600" w:hanging="360"/>
+      </w:pPr>
+      <w:rPr>
+        <w:rFonts w:ascii="Courier New" w:hAnsi="Courier New" w:cs="Courier New" w:hint="default"/>
+      </w:rPr>
+    </w:lvl>
+    <w:lvl w:ilvl="5" w:tplc="04160005" w:tentative="1">
+      <w:start w:val="1"/>
+      <w:numFmt w:val="bullet"/>
+      <w:lvlText w:val=""/>
+      <w:lvlJc w:val="left"/>
+      <w:pPr>
+        <w:ind w:left="4320" w:hanging="360"/>
+      </w:pPr>
+      <w:rPr>
+        <w:rFonts w:ascii="Wingdings" w:hAnsi="Wingdings" w:hint="default"/>
+      </w:rPr>
+    </w:lvl>
+    <w:lvl w:ilvl="6" w:tplc="04160001" w:tentative="1">
+      <w:start w:val="1"/>
+      <w:numFmt w:val="bullet"/>
+      <w:lvlText w:val=""/>
+      <w:lvlJc w:val="left"/>
+      <w:pPr>
+        <w:ind w:left="5040" w:hanging="360"/>
+      </w:pPr>
+      <w:rPr>
+        <w:rFonts w:ascii="Symbol" w:hAnsi="Symbol" w:hint="default"/>
+      </w:rPr>
+    </w:lvl>
+    <w:lvl w:ilvl="7" w:tplc="04160003" w:tentative="1">
+      <w:start w:val="1"/>
+      <w:numFmt w:val="bullet"/>
+      <w:lvlText w:val="o"/>
+      <w:lvlJc w:val="left"/>
+      <w:pPr>
+        <w:ind w:left="5760" w:hanging="360"/>
+      </w:pPr>
+      <w:rPr>
+        <w:rFonts w:ascii="Courier New" w:hAnsi="Courier New" w:cs="Courier New" w:hint="default"/>
+      </w:rPr>
+    </w:lvl>
+    <w:lvl w:ilvl="8" w:tplc="04160005" w:tentative="1">
+      <w:start w:val="1"/>
+      <w:numFmt w:val="bullet"/>
+      <w:lvlText w:val=""/>
+      <w:lvlJc w:val="left"/>
+      <w:pPr>
+        <w:ind w:left="6480" w:hanging="360"/>
+      </w:pPr>
+      <w:rPr>
+        <w:rFonts w:ascii="Wingdings" w:hAnsi="Wingdings" w:hint="default"/>
+      </w:rPr>
+    </w:lvl>
+  </w:abstractNum>
+  <w:num w:numId="1" w16cid:durableId="648903025">
+    <w:abstractNumId w:val="0"/>
+  </w:num>
+  <w:num w:numId="2" w16cid:durableId="1598320139">
+    <w:abstractNumId w:val="1"/>
+  </w:num>
+  <w:num w:numId="3" w16cid:durableId="884951798">
+    <w:abstractNumId w:val="2"/>
+  </w:num>
+</w:numbering>
 </file>
 
 <file path=word/styles.xml><?xml version="1.0" encoding="utf-8"?>

</xml_diff>